<commit_message>
Updateed with latest verions - Post deployent validation steps and business section release notes
</commit_message>
<xml_diff>
--- a/WorkTemplates/Design Document Template.docx
+++ b/WorkTemplates/Design Document Template.docx
@@ -110,68 +110,6 @@
           <w:szCs w:val="40"/>
         </w:rPr>
       </w:pPr>
-      <w:r>
-        <w:rPr>
-          <w:noProof/>
-          <w:color w:val="B3D334"/>
-          <w:sz w:val="40"/>
-        </w:rPr>
-        <w:drawing>
-          <wp:anchor distT="0" distB="0" distL="114300" distR="114300" simplePos="0" relativeHeight="251661312" behindDoc="1" locked="0" layoutInCell="1" allowOverlap="1" wp14:anchorId="5CCAF9F8" wp14:editId="744D2478">
-            <wp:simplePos x="0" y="0"/>
-            <wp:positionH relativeFrom="margin">
-              <wp:align>center</wp:align>
-            </wp:positionH>
-            <wp:positionV relativeFrom="paragraph">
-              <wp:posOffset>617855</wp:posOffset>
-            </wp:positionV>
-            <wp:extent cx="5281200" cy="2556000"/>
-            <wp:effectExtent l="0" t="0" r="0" b="0"/>
-            <wp:wrapTopAndBottom/>
-            <wp:docPr id="5" name="Picture 5"/>
-            <wp:cNvGraphicFramePr>
-              <a:graphicFrameLocks xmlns:a="http://schemas.openxmlformats.org/drawingml/2006/main" noChangeAspect="1"/>
-            </wp:cNvGraphicFramePr>
-            <a:graphic xmlns:a="http://schemas.openxmlformats.org/drawingml/2006/main">
-              <a:graphicData uri="http://schemas.openxmlformats.org/drawingml/2006/picture">
-                <pic:pic xmlns:pic="http://schemas.openxmlformats.org/drawingml/2006/picture">
-                  <pic:nvPicPr>
-                    <pic:cNvPr id="5" name="Document - FrontPageImage.png"/>
-                    <pic:cNvPicPr/>
-                  </pic:nvPicPr>
-                  <pic:blipFill>
-                    <a:blip r:embed="rId11">
-                      <a:extLst>
-                        <a:ext uri="{28A0092B-C50C-407E-A947-70E740481C1C}">
-                          <a14:useLocalDpi xmlns:a14="http://schemas.microsoft.com/office/drawing/2010/main" val="0"/>
-                        </a:ext>
-                      </a:extLst>
-                    </a:blip>
-                    <a:stretch>
-                      <a:fillRect/>
-                    </a:stretch>
-                  </pic:blipFill>
-                  <pic:spPr>
-                    <a:xfrm>
-                      <a:off x="0" y="0"/>
-                      <a:ext cx="5281200" cy="2556000"/>
-                    </a:xfrm>
-                    <a:prstGeom prst="rect">
-                      <a:avLst/>
-                    </a:prstGeom>
-                  </pic:spPr>
-                </pic:pic>
-              </a:graphicData>
-            </a:graphic>
-            <wp14:sizeRelH relativeFrom="margin">
-              <wp14:pctWidth>0</wp14:pctWidth>
-            </wp14:sizeRelH>
-            <wp14:sizeRelV relativeFrom="margin">
-              <wp14:pctHeight>0</wp14:pctHeight>
-            </wp14:sizeRelV>
-          </wp:anchor>
-        </w:drawing>
-      </w:r>
     </w:p>
     <w:p>
       <w:pPr>
@@ -575,7 +513,6 @@
           <w:color w:val="B3D334"/>
           <w:sz w:val="40"/>
         </w:rPr>
-        <w:lastRenderedPageBreak/>
         <w:br w:type="textWrapping" w:clear="all"/>
       </w:r>
       <w:r>
@@ -1732,8 +1669,6 @@
               </w:rPr>
               <w:t>Glossary/Definitions</w:t>
             </w:r>
-            <w:bookmarkStart w:id="1" w:name="_GoBack"/>
-            <w:bookmarkEnd w:id="1"/>
             <w:r>
               <w:rPr>
                 <w:noProof/>
@@ -2088,12 +2023,12 @@
       <w:pPr>
         <w:pStyle w:val="Heading1"/>
       </w:pPr>
-      <w:bookmarkStart w:id="2" w:name="_Toc36136376"/>
+      <w:bookmarkStart w:id="1" w:name="_Toc36136376"/>
       <w:r>
         <w:lastRenderedPageBreak/>
         <w:t>Purpose</w:t>
       </w:r>
-      <w:bookmarkEnd w:id="2"/>
+      <w:bookmarkEnd w:id="1"/>
       <w:r>
         <w:t xml:space="preserve"> </w:t>
       </w:r>
@@ -2210,11 +2145,11 @@
       <w:pPr>
         <w:pStyle w:val="Heading1"/>
       </w:pPr>
-      <w:bookmarkStart w:id="3" w:name="_Toc36136377"/>
+      <w:bookmarkStart w:id="2" w:name="_Toc36136377"/>
       <w:r>
         <w:t>Scope</w:t>
       </w:r>
-      <w:bookmarkEnd w:id="3"/>
+      <w:bookmarkEnd w:id="2"/>
       <w:r>
         <w:t xml:space="preserve"> </w:t>
       </w:r>
@@ -2231,14 +2166,14 @@
         </w:numPr>
         <w:ind w:left="0" w:firstLine="0"/>
       </w:pPr>
-      <w:bookmarkStart w:id="4" w:name="_Toc794428"/>
+      <w:bookmarkStart w:id="3" w:name="_Toc794428"/>
+      <w:bookmarkStart w:id="4" w:name="_Toc36136378"/>
       <w:bookmarkStart w:id="5" w:name="_Hlk1038986"/>
-      <w:bookmarkStart w:id="6" w:name="_Toc36136378"/>
       <w:r>
         <w:t>In Scope</w:t>
       </w:r>
+      <w:bookmarkEnd w:id="3"/>
       <w:bookmarkEnd w:id="4"/>
-      <w:bookmarkEnd w:id="6"/>
     </w:p>
     <w:bookmarkEnd w:id="5"/>
     <w:p>
@@ -2263,13 +2198,13 @@
         </w:numPr>
         <w:ind w:left="0" w:firstLine="0"/>
       </w:pPr>
-      <w:bookmarkStart w:id="7" w:name="_Toc794429"/>
-      <w:bookmarkStart w:id="8" w:name="_Toc36136379"/>
+      <w:bookmarkStart w:id="6" w:name="_Toc794429"/>
+      <w:bookmarkStart w:id="7" w:name="_Toc36136379"/>
       <w:r>
         <w:t>Out of Scope</w:t>
       </w:r>
+      <w:bookmarkEnd w:id="6"/>
       <w:bookmarkEnd w:id="7"/>
-      <w:bookmarkEnd w:id="8"/>
     </w:p>
     <w:p>
       <w:pPr>
@@ -2292,11 +2227,11 @@
           <w:numId w:val="40"/>
         </w:numPr>
       </w:pPr>
-      <w:bookmarkStart w:id="9" w:name="_Toc36136380"/>
+      <w:bookmarkStart w:id="8" w:name="_Toc36136380"/>
       <w:r>
         <w:t>Objective(s)</w:t>
       </w:r>
-      <w:bookmarkEnd w:id="9"/>
+      <w:bookmarkEnd w:id="8"/>
       <w:r>
         <w:br/>
       </w:r>
@@ -2421,11 +2356,11 @@
           <w:numId w:val="40"/>
         </w:numPr>
       </w:pPr>
-      <w:bookmarkStart w:id="10" w:name="_Toc36136381"/>
+      <w:bookmarkStart w:id="9" w:name="_Toc36136381"/>
       <w:r>
         <w:t>Design Summary</w:t>
       </w:r>
-      <w:bookmarkEnd w:id="10"/>
+      <w:bookmarkEnd w:id="9"/>
     </w:p>
     <w:p>
       <w:pPr>
@@ -2571,11 +2506,11 @@
           <w:numId w:val="40"/>
         </w:numPr>
       </w:pPr>
-      <w:bookmarkStart w:id="11" w:name="_Toc36136382"/>
+      <w:bookmarkStart w:id="10" w:name="_Toc36136382"/>
       <w:r>
         <w:t>Design Element 1</w:t>
       </w:r>
-      <w:bookmarkEnd w:id="11"/>
+      <w:bookmarkEnd w:id="10"/>
       <w:r>
         <w:br/>
       </w:r>
@@ -2743,11 +2678,11 @@
           <w:numId w:val="40"/>
         </w:numPr>
       </w:pPr>
-      <w:bookmarkStart w:id="12" w:name="_Toc36136383"/>
+      <w:bookmarkStart w:id="11" w:name="_Toc36136383"/>
       <w:r>
         <w:t>Design Element 2</w:t>
       </w:r>
-      <w:bookmarkEnd w:id="12"/>
+      <w:bookmarkEnd w:id="11"/>
       <w:r>
         <w:br/>
       </w:r>
@@ -2857,11 +2792,11 @@
           <w:numId w:val="40"/>
         </w:numPr>
       </w:pPr>
-      <w:bookmarkStart w:id="13" w:name="_Toc36136384"/>
+      <w:bookmarkStart w:id="12" w:name="_Toc36136384"/>
       <w:r>
         <w:t>Appendix</w:t>
       </w:r>
-      <w:bookmarkEnd w:id="13"/>
+      <w:bookmarkEnd w:id="12"/>
       <w:r>
         <w:br/>
       </w:r>
@@ -2994,14 +2929,14 @@
       <w:pPr>
         <w:pStyle w:val="Heading1"/>
       </w:pPr>
-      <w:bookmarkStart w:id="14" w:name="_Toc36136385"/>
+      <w:bookmarkStart w:id="13" w:name="_Toc36136385"/>
       <w:r>
         <w:t>Supporting</w:t>
       </w:r>
       <w:r>
         <w:t xml:space="preserve"> Documentation</w:t>
       </w:r>
-      <w:bookmarkEnd w:id="14"/>
+      <w:bookmarkEnd w:id="13"/>
       <w:r>
         <w:t xml:space="preserve"> </w:t>
       </w:r>
@@ -3219,11 +3154,11 @@
       <w:pPr>
         <w:pStyle w:val="Heading1"/>
       </w:pPr>
-      <w:bookmarkStart w:id="15" w:name="_Toc36136386"/>
+      <w:bookmarkStart w:id="14" w:name="_Toc36136386"/>
       <w:r>
         <w:t>References</w:t>
       </w:r>
-      <w:bookmarkEnd w:id="15"/>
+      <w:bookmarkEnd w:id="14"/>
       <w:r>
         <w:t xml:space="preserve"> </w:t>
       </w:r>
@@ -3471,11 +3406,11 @@
       <w:pPr>
         <w:pStyle w:val="Heading1"/>
       </w:pPr>
-      <w:bookmarkStart w:id="16" w:name="_Toc36136387"/>
+      <w:bookmarkStart w:id="15" w:name="_Toc36136387"/>
       <w:r>
         <w:t>Glossary/Definitions</w:t>
       </w:r>
-      <w:bookmarkEnd w:id="16"/>
+      <w:bookmarkEnd w:id="15"/>
       <w:r>
         <w:t xml:space="preserve"> </w:t>
       </w:r>
@@ -3600,7 +3535,7 @@
           <w:sz w:val="20"/>
         </w:rPr>
       </w:pPr>
-      <w:hyperlink r:id="rId12" w:history="1">
+      <w:hyperlink r:id="rId11" w:history="1">
         <w:r>
           <w:rPr>
             <w:rStyle w:val="Hyperlink"/>
@@ -3622,11 +3557,11 @@
       <w:pPr>
         <w:pStyle w:val="Heading1"/>
       </w:pPr>
-      <w:bookmarkStart w:id="17" w:name="_Toc36136388"/>
+      <w:bookmarkStart w:id="16" w:name="_Toc36136388"/>
       <w:r>
         <w:t>Document Control</w:t>
       </w:r>
-      <w:bookmarkEnd w:id="17"/>
+      <w:bookmarkEnd w:id="16"/>
       <w:r>
         <w:t xml:space="preserve"> </w:t>
       </w:r>
@@ -3640,13 +3575,13 @@
         </w:numPr>
         <w:ind w:left="0" w:firstLine="0"/>
       </w:pPr>
-      <w:bookmarkStart w:id="18" w:name="_Toc1040548"/>
-      <w:bookmarkStart w:id="19" w:name="_Toc36136389"/>
+      <w:bookmarkStart w:id="17" w:name="_Toc1040548"/>
+      <w:bookmarkStart w:id="18" w:name="_Toc36136389"/>
       <w:r>
         <w:t>Version History</w:t>
       </w:r>
+      <w:bookmarkEnd w:id="17"/>
       <w:bookmarkEnd w:id="18"/>
-      <w:bookmarkEnd w:id="19"/>
       <w:r>
         <w:t xml:space="preserve"> </w:t>
       </w:r>
@@ -3676,7 +3611,7 @@
             <w:pPr>
               <w:pStyle w:val="JMBody"/>
             </w:pPr>
-            <w:bookmarkStart w:id="20" w:name="_Hlk1046006"/>
+            <w:bookmarkStart w:id="19" w:name="_Hlk1046006"/>
             <w:r>
               <w:t xml:space="preserve">Version </w:t>
             </w:r>
@@ -3725,7 +3660,7 @@
           </w:p>
         </w:tc>
       </w:tr>
-      <w:bookmarkEnd w:id="20"/>
+      <w:bookmarkEnd w:id="19"/>
       <w:tr>
         <w:trPr>
           <w:trHeight w:val="277"/>
@@ -3900,13 +3835,13 @@
         </w:numPr>
         <w:ind w:left="0" w:firstLine="0"/>
       </w:pPr>
-      <w:bookmarkStart w:id="21" w:name="_Toc1040549"/>
-      <w:bookmarkStart w:id="22" w:name="_Toc36136390"/>
+      <w:bookmarkStart w:id="20" w:name="_Toc1040549"/>
+      <w:bookmarkStart w:id="21" w:name="_Toc36136390"/>
       <w:r>
         <w:t>Sign off</w:t>
       </w:r>
+      <w:bookmarkEnd w:id="20"/>
       <w:bookmarkEnd w:id="21"/>
-      <w:bookmarkEnd w:id="22"/>
       <w:r>
         <w:t xml:space="preserve"> </w:t>
       </w:r>
@@ -4244,10 +4179,12 @@
     </w:p>
     <w:p/>
     <w:sectPr>
+      <w:headerReference w:type="even" r:id="rId12"/>
       <w:headerReference w:type="default" r:id="rId13"/>
-      <w:footerReference w:type="default" r:id="rId14"/>
-      <w:headerReference w:type="first" r:id="rId15"/>
-      <w:footerReference w:type="first" r:id="rId16"/>
+      <w:footerReference w:type="even" r:id="rId14"/>
+      <w:footerReference w:type="default" r:id="rId15"/>
+      <w:headerReference w:type="first" r:id="rId16"/>
+      <w:footerReference w:type="first" r:id="rId17"/>
       <w:pgSz w:w="11906" w:h="16838"/>
       <w:pgMar w:top="1440" w:right="1077" w:bottom="1440" w:left="1077" w:header="709" w:footer="709" w:gutter="0"/>
       <w:cols w:space="708"/>
@@ -4284,6 +4221,16 @@
 </file>
 
 <file path=word/footer1.xml><?xml version="1.0" encoding="utf-8"?>
+<w:ftr xmlns:wpc="http://schemas.microsoft.com/office/word/2010/wordprocessingCanvas" xmlns:cx="http://schemas.microsoft.com/office/drawing/2014/chartex" xmlns:cx1="http://schemas.microsoft.com/office/drawing/2015/9/8/chartex" xmlns:cx2="http://schemas.microsoft.com/office/drawing/2015/10/21/chartex" xmlns:cx3="http://schemas.microsoft.com/office/drawing/2016/5/9/chartex" xmlns:cx4="http://schemas.microsoft.com/office/drawing/2016/5/10/chartex" xmlns:cx5="http://schemas.microsoft.com/office/drawing/2016/5/11/chartex" xmlns:cx6="http://schemas.microsoft.com/office/drawing/2016/5/12/chartex" xmlns:cx7="http://schemas.microsoft.com/office/drawing/2016/5/13/chartex" xmlns:cx8="http://schemas.microsoft.com/office/drawing/2016/5/14/chartex" xmlns:mc="http://schemas.openxmlformats.org/markup-compatibility/2006" xmlns:aink="http://schemas.microsoft.com/office/drawing/2016/ink" xmlns:am3d="http://schemas.microsoft.com/office/drawing/2017/model3d" xmlns:o="urn:schemas-microsoft-com:office:office" xmlns:r="http://schemas.openxmlformats.org/officeDocument/2006/relationships" xmlns:m="http://schemas.openxmlformats.org/officeDocument/2006/math" xmlns:v="urn:schemas-microsoft-com:vml" xmlns:wp14="http://schemas.microsoft.com/office/word/2010/wordprocessingDrawing" xmlns:wp="http://schemas.openxmlformats.org/drawingml/2006/wordprocessingDrawing" xmlns:w10="urn:schemas-microsoft-com:office:word" xmlns:w="http://schemas.openxmlformats.org/wordprocessingml/2006/main" xmlns:w14="http://schemas.microsoft.com/office/word/2010/wordml" xmlns:w15="http://schemas.microsoft.com/office/word/2012/wordml" xmlns:w16cid="http://schemas.microsoft.com/office/word/2016/wordml/cid" xmlns:w16se="http://schemas.microsoft.com/office/word/2015/wordml/symex" xmlns:wpg="http://schemas.microsoft.com/office/word/2010/wordprocessingGroup" xmlns:wpi="http://schemas.microsoft.com/office/word/2010/wordprocessingInk" xmlns:wne="http://schemas.microsoft.com/office/word/2006/wordml" xmlns:wps="http://schemas.microsoft.com/office/word/2010/wordprocessingShape" mc:Ignorable="w14 w15 w16se w16cid wp14">
+  <w:p>
+    <w:pPr>
+      <w:pStyle w:val="Footer"/>
+    </w:pPr>
+  </w:p>
+</w:ftr>
+</file>
+
+<file path=word/footer2.xml><?xml version="1.0" encoding="utf-8"?>
 <w:ftr xmlns:wpc="http://schemas.microsoft.com/office/word/2010/wordprocessingCanvas" xmlns:cx="http://schemas.microsoft.com/office/drawing/2014/chartex" xmlns:cx1="http://schemas.microsoft.com/office/drawing/2015/9/8/chartex" xmlns:cx2="http://schemas.microsoft.com/office/drawing/2015/10/21/chartex" xmlns:cx3="http://schemas.microsoft.com/office/drawing/2016/5/9/chartex" xmlns:cx4="http://schemas.microsoft.com/office/drawing/2016/5/10/chartex" xmlns:cx5="http://schemas.microsoft.com/office/drawing/2016/5/11/chartex" xmlns:cx6="http://schemas.microsoft.com/office/drawing/2016/5/12/chartex" xmlns:cx7="http://schemas.microsoft.com/office/drawing/2016/5/13/chartex" xmlns:cx8="http://schemas.microsoft.com/office/drawing/2016/5/14/chartex" xmlns:mc="http://schemas.openxmlformats.org/markup-compatibility/2006" xmlns:aink="http://schemas.microsoft.com/office/drawing/2016/ink" xmlns:am3d="http://schemas.microsoft.com/office/drawing/2017/model3d" xmlns:o="urn:schemas-microsoft-com:office:office" xmlns:r="http://schemas.openxmlformats.org/officeDocument/2006/relationships" xmlns:m="http://schemas.openxmlformats.org/officeDocument/2006/math" xmlns:v="urn:schemas-microsoft-com:vml" xmlns:wp14="http://schemas.microsoft.com/office/word/2010/wordprocessingDrawing" xmlns:wp="http://schemas.openxmlformats.org/drawingml/2006/wordprocessingDrawing" xmlns:w10="urn:schemas-microsoft-com:office:word" xmlns:w="http://schemas.openxmlformats.org/wordprocessingml/2006/main" xmlns:w14="http://schemas.microsoft.com/office/word/2010/wordml" xmlns:w15="http://schemas.microsoft.com/office/word/2012/wordml" xmlns:w16cid="http://schemas.microsoft.com/office/word/2016/wordml/cid" xmlns:w16se="http://schemas.microsoft.com/office/word/2015/wordml/symex" xmlns:wpg="http://schemas.microsoft.com/office/word/2010/wordprocessingGroup" xmlns:wpi="http://schemas.microsoft.com/office/word/2010/wordprocessingInk" xmlns:wne="http://schemas.microsoft.com/office/word/2006/wordml" xmlns:wps="http://schemas.microsoft.com/office/word/2010/wordprocessingShape" mc:Ignorable="w14 w15 w16se w16cid wp14">
   <w:p>
     <w:pPr>
@@ -4466,7 +4413,7 @@
 </w:ftr>
 </file>
 
-<file path=word/footer2.xml><?xml version="1.0" encoding="utf-8"?>
+<file path=word/footer3.xml><?xml version="1.0" encoding="utf-8"?>
 <w:ftr xmlns:wpc="http://schemas.microsoft.com/office/word/2010/wordprocessingCanvas" xmlns:cx="http://schemas.microsoft.com/office/drawing/2014/chartex" xmlns:cx1="http://schemas.microsoft.com/office/drawing/2015/9/8/chartex" xmlns:cx2="http://schemas.microsoft.com/office/drawing/2015/10/21/chartex" xmlns:cx3="http://schemas.microsoft.com/office/drawing/2016/5/9/chartex" xmlns:cx4="http://schemas.microsoft.com/office/drawing/2016/5/10/chartex" xmlns:cx5="http://schemas.microsoft.com/office/drawing/2016/5/11/chartex" xmlns:cx6="http://schemas.microsoft.com/office/drawing/2016/5/12/chartex" xmlns:cx7="http://schemas.microsoft.com/office/drawing/2016/5/13/chartex" xmlns:cx8="http://schemas.microsoft.com/office/drawing/2016/5/14/chartex" xmlns:mc="http://schemas.openxmlformats.org/markup-compatibility/2006" xmlns:aink="http://schemas.microsoft.com/office/drawing/2016/ink" xmlns:am3d="http://schemas.microsoft.com/office/drawing/2017/model3d" xmlns:o="urn:schemas-microsoft-com:office:office" xmlns:r="http://schemas.openxmlformats.org/officeDocument/2006/relationships" xmlns:m="http://schemas.openxmlformats.org/officeDocument/2006/math" xmlns:v="urn:schemas-microsoft-com:vml" xmlns:wp14="http://schemas.microsoft.com/office/word/2010/wordprocessingDrawing" xmlns:wp="http://schemas.openxmlformats.org/drawingml/2006/wordprocessingDrawing" xmlns:w10="urn:schemas-microsoft-com:office:word" xmlns:w="http://schemas.openxmlformats.org/wordprocessingml/2006/main" xmlns:w14="http://schemas.microsoft.com/office/word/2010/wordml" xmlns:w15="http://schemas.microsoft.com/office/word/2012/wordml" xmlns:w16cid="http://schemas.microsoft.com/office/word/2016/wordml/cid" xmlns:w16se="http://schemas.microsoft.com/office/word/2015/wordml/symex" xmlns:wpg="http://schemas.microsoft.com/office/word/2010/wordprocessingGroup" xmlns:wpi="http://schemas.microsoft.com/office/word/2010/wordprocessingInk" xmlns:wne="http://schemas.microsoft.com/office/word/2006/wordml" xmlns:wps="http://schemas.microsoft.com/office/word/2010/wordprocessingShape" mc:Ignorable="w14 w15 w16se w16cid wp14">
   <w:p>
     <w:pPr>
@@ -4512,6 +4459,16 @@
 </file>
 
 <file path=word/header1.xml><?xml version="1.0" encoding="utf-8"?>
+<w:hdr xmlns:wpc="http://schemas.microsoft.com/office/word/2010/wordprocessingCanvas" xmlns:cx="http://schemas.microsoft.com/office/drawing/2014/chartex" xmlns:cx1="http://schemas.microsoft.com/office/drawing/2015/9/8/chartex" xmlns:cx2="http://schemas.microsoft.com/office/drawing/2015/10/21/chartex" xmlns:cx3="http://schemas.microsoft.com/office/drawing/2016/5/9/chartex" xmlns:cx4="http://schemas.microsoft.com/office/drawing/2016/5/10/chartex" xmlns:cx5="http://schemas.microsoft.com/office/drawing/2016/5/11/chartex" xmlns:cx6="http://schemas.microsoft.com/office/drawing/2016/5/12/chartex" xmlns:cx7="http://schemas.microsoft.com/office/drawing/2016/5/13/chartex" xmlns:cx8="http://schemas.microsoft.com/office/drawing/2016/5/14/chartex" xmlns:mc="http://schemas.openxmlformats.org/markup-compatibility/2006" xmlns:aink="http://schemas.microsoft.com/office/drawing/2016/ink" xmlns:am3d="http://schemas.microsoft.com/office/drawing/2017/model3d" xmlns:o="urn:schemas-microsoft-com:office:office" xmlns:r="http://schemas.openxmlformats.org/officeDocument/2006/relationships" xmlns:m="http://schemas.openxmlformats.org/officeDocument/2006/math" xmlns:v="urn:schemas-microsoft-com:vml" xmlns:wp14="http://schemas.microsoft.com/office/word/2010/wordprocessingDrawing" xmlns:wp="http://schemas.openxmlformats.org/drawingml/2006/wordprocessingDrawing" xmlns:w10="urn:schemas-microsoft-com:office:word" xmlns:w="http://schemas.openxmlformats.org/wordprocessingml/2006/main" xmlns:w14="http://schemas.microsoft.com/office/word/2010/wordml" xmlns:w15="http://schemas.microsoft.com/office/word/2012/wordml" xmlns:w16cid="http://schemas.microsoft.com/office/word/2016/wordml/cid" xmlns:w16se="http://schemas.microsoft.com/office/word/2015/wordml/symex" xmlns:wpg="http://schemas.microsoft.com/office/word/2010/wordprocessingGroup" xmlns:wpi="http://schemas.microsoft.com/office/word/2010/wordprocessingInk" xmlns:wne="http://schemas.microsoft.com/office/word/2006/wordml" xmlns:wps="http://schemas.microsoft.com/office/word/2010/wordprocessingShape" mc:Ignorable="w14 w15 w16se w16cid wp14">
+  <w:p>
+    <w:pPr>
+      <w:pStyle w:val="Header"/>
+    </w:pPr>
+  </w:p>
+</w:hdr>
+</file>
+
+<file path=word/header2.xml><?xml version="1.0" encoding="utf-8"?>
 <w:hdr xmlns:wpc="http://schemas.microsoft.com/office/word/2010/wordprocessingCanvas" xmlns:cx="http://schemas.microsoft.com/office/drawing/2014/chartex" xmlns:cx1="http://schemas.microsoft.com/office/drawing/2015/9/8/chartex" xmlns:cx2="http://schemas.microsoft.com/office/drawing/2015/10/21/chartex" xmlns:cx3="http://schemas.microsoft.com/office/drawing/2016/5/9/chartex" xmlns:cx4="http://schemas.microsoft.com/office/drawing/2016/5/10/chartex" xmlns:cx5="http://schemas.microsoft.com/office/drawing/2016/5/11/chartex" xmlns:cx6="http://schemas.microsoft.com/office/drawing/2016/5/12/chartex" xmlns:cx7="http://schemas.microsoft.com/office/drawing/2016/5/13/chartex" xmlns:cx8="http://schemas.microsoft.com/office/drawing/2016/5/14/chartex" xmlns:mc="http://schemas.openxmlformats.org/markup-compatibility/2006" xmlns:aink="http://schemas.microsoft.com/office/drawing/2016/ink" xmlns:am3d="http://schemas.microsoft.com/office/drawing/2017/model3d" xmlns:o="urn:schemas-microsoft-com:office:office" xmlns:r="http://schemas.openxmlformats.org/officeDocument/2006/relationships" xmlns:m="http://schemas.openxmlformats.org/officeDocument/2006/math" xmlns:v="urn:schemas-microsoft-com:vml" xmlns:wp14="http://schemas.microsoft.com/office/word/2010/wordprocessingDrawing" xmlns:wp="http://schemas.openxmlformats.org/drawingml/2006/wordprocessingDrawing" xmlns:w10="urn:schemas-microsoft-com:office:word" xmlns:w="http://schemas.openxmlformats.org/wordprocessingml/2006/main" xmlns:w14="http://schemas.microsoft.com/office/word/2010/wordml" xmlns:w15="http://schemas.microsoft.com/office/word/2012/wordml" xmlns:w16cid="http://schemas.microsoft.com/office/word/2016/wordml/cid" xmlns:w16se="http://schemas.microsoft.com/office/word/2015/wordml/symex" xmlns:wpg="http://schemas.microsoft.com/office/word/2010/wordprocessingGroup" xmlns:wpi="http://schemas.microsoft.com/office/word/2010/wordprocessingInk" xmlns:wne="http://schemas.microsoft.com/office/word/2006/wordml" xmlns:wps="http://schemas.microsoft.com/office/word/2010/wordprocessingShape" mc:Ignorable="w14 w15 w16se w16cid wp14">
   <w:tbl>
     <w:tblPr>
@@ -4542,73 +4499,8 @@
           <w:pPr>
             <w:pStyle w:val="JMBody"/>
           </w:pPr>
-          <w:r>
-            <w:rPr>
-              <w:noProof/>
-            </w:rPr>
-            <w:drawing>
-              <wp:anchor distT="0" distB="0" distL="114300" distR="114300" simplePos="0" relativeHeight="251656192" behindDoc="1" locked="1" layoutInCell="1" allowOverlap="1" wp14:anchorId="09DD739A" wp14:editId="5A31F4A7">
-                <wp:simplePos x="0" y="0"/>
-                <wp:positionH relativeFrom="page">
-                  <wp:posOffset>68580</wp:posOffset>
-                </wp:positionH>
-                <wp:positionV relativeFrom="page">
-                  <wp:posOffset>3175</wp:posOffset>
-                </wp:positionV>
-                <wp:extent cx="942975" cy="428625"/>
-                <wp:effectExtent l="0" t="0" r="9525" b="9525"/>
-                <wp:wrapNone/>
-                <wp:docPr id="300" name="Picture 300"/>
-                <wp:cNvGraphicFramePr>
-                  <a:graphicFrameLocks xmlns:a="http://schemas.openxmlformats.org/drawingml/2006/main" noChangeAspect="1"/>
-                </wp:cNvGraphicFramePr>
-                <a:graphic xmlns:a="http://schemas.openxmlformats.org/drawingml/2006/main">
-                  <a:graphicData uri="http://schemas.openxmlformats.org/drawingml/2006/picture">
-                    <pic:pic xmlns:pic="http://schemas.openxmlformats.org/drawingml/2006/picture">
-                      <pic:nvPicPr>
-                        <pic:cNvPr id="0" name="Picture 1"/>
-                        <pic:cNvPicPr>
-                          <a:picLocks noChangeAspect="1" noChangeArrowheads="1"/>
-                        </pic:cNvPicPr>
-                      </pic:nvPicPr>
-                      <pic:blipFill>
-                        <a:blip r:embed="rId1" cstate="print">
-                          <a:extLst>
-                            <a:ext uri="{28A0092B-C50C-407E-A947-70E740481C1C}">
-                              <a14:useLocalDpi xmlns:a14="http://schemas.microsoft.com/office/drawing/2010/main" val="0"/>
-                            </a:ext>
-                          </a:extLst>
-                        </a:blip>
-                        <a:srcRect/>
-                        <a:stretch>
-                          <a:fillRect/>
-                        </a:stretch>
-                      </pic:blipFill>
-                      <pic:spPr bwMode="auto">
-                        <a:xfrm>
-                          <a:off x="0" y="0"/>
-                          <a:ext cx="942975" cy="428625"/>
-                        </a:xfrm>
-                        <a:prstGeom prst="rect">
-                          <a:avLst/>
-                        </a:prstGeom>
-                        <a:noFill/>
-                        <a:ln>
-                          <a:noFill/>
-                        </a:ln>
-                      </pic:spPr>
-                    </pic:pic>
-                  </a:graphicData>
-                </a:graphic>
-                <wp14:sizeRelH relativeFrom="page">
-                  <wp14:pctWidth>0</wp14:pctWidth>
-                </wp14:sizeRelH>
-                <wp14:sizeRelV relativeFrom="page">
-                  <wp14:pctHeight>0</wp14:pctHeight>
-                </wp14:sizeRelV>
-              </wp:anchor>
-            </w:drawing>
-          </w:r>
+          <w:bookmarkStart w:id="22" w:name="_GoBack"/>
+          <w:bookmarkEnd w:id="22"/>
         </w:p>
       </w:tc>
       <w:tc>
@@ -4626,7 +4518,6 @@
               <w:szCs w:val="28"/>
             </w:rPr>
           </w:pPr>
-          <w:proofErr w:type="gramStart"/>
           <w:r>
             <w:rPr>
               <w:color w:val="1E22AA"/>
@@ -4645,7 +4536,6 @@
             <w:t>XXXXXX</w:t>
           </w:r>
           <w:proofErr w:type="spellEnd"/>
-          <w:proofErr w:type="gramEnd"/>
           <w:r>
             <w:rPr>
               <w:color w:val="1E22AA"/>
@@ -4666,73 +4556,6 @@
             <w:pStyle w:val="JMBody"/>
             <w:jc w:val="right"/>
           </w:pPr>
-          <w:r>
-            <w:rPr>
-              <w:noProof/>
-            </w:rPr>
-            <w:drawing>
-              <wp:anchor distT="0" distB="0" distL="114300" distR="114300" simplePos="0" relativeHeight="251668480" behindDoc="1" locked="1" layoutInCell="1" allowOverlap="1" wp14:anchorId="51C86742" wp14:editId="102E2872">
-                <wp:simplePos x="0" y="0"/>
-                <wp:positionH relativeFrom="page">
-                  <wp:posOffset>70485</wp:posOffset>
-                </wp:positionH>
-                <wp:positionV relativeFrom="page">
-                  <wp:posOffset>19050</wp:posOffset>
-                </wp:positionV>
-                <wp:extent cx="1162050" cy="206375"/>
-                <wp:effectExtent l="0" t="0" r="0" b="3175"/>
-                <wp:wrapNone/>
-                <wp:docPr id="301" name="Picture 301"/>
-                <wp:cNvGraphicFramePr>
-                  <a:graphicFrameLocks xmlns:a="http://schemas.openxmlformats.org/drawingml/2006/main" noChangeAspect="1"/>
-                </wp:cNvGraphicFramePr>
-                <a:graphic xmlns:a="http://schemas.openxmlformats.org/drawingml/2006/main">
-                  <a:graphicData uri="http://schemas.openxmlformats.org/drawingml/2006/picture">
-                    <pic:pic xmlns:pic="http://schemas.openxmlformats.org/drawingml/2006/picture">
-                      <pic:nvPicPr>
-                        <pic:cNvPr id="0" name="Picture 1"/>
-                        <pic:cNvPicPr>
-                          <a:picLocks noChangeAspect="1" noChangeArrowheads="1"/>
-                        </pic:cNvPicPr>
-                      </pic:nvPicPr>
-                      <pic:blipFill>
-                        <a:blip r:embed="rId2" cstate="print">
-                          <a:extLst>
-                            <a:ext uri="{28A0092B-C50C-407E-A947-70E740481C1C}">
-                              <a14:useLocalDpi xmlns:a14="http://schemas.microsoft.com/office/drawing/2010/main" val="0"/>
-                            </a:ext>
-                          </a:extLst>
-                        </a:blip>
-                        <a:srcRect/>
-                        <a:stretch>
-                          <a:fillRect/>
-                        </a:stretch>
-                      </pic:blipFill>
-                      <pic:spPr bwMode="auto">
-                        <a:xfrm>
-                          <a:off x="0" y="0"/>
-                          <a:ext cx="1162050" cy="206375"/>
-                        </a:xfrm>
-                        <a:prstGeom prst="rect">
-                          <a:avLst/>
-                        </a:prstGeom>
-                        <a:noFill/>
-                        <a:ln>
-                          <a:noFill/>
-                        </a:ln>
-                      </pic:spPr>
-                    </pic:pic>
-                  </a:graphicData>
-                </a:graphic>
-                <wp14:sizeRelH relativeFrom="page">
-                  <wp14:pctWidth>0</wp14:pctWidth>
-                </wp14:sizeRelH>
-                <wp14:sizeRelV relativeFrom="page">
-                  <wp14:pctHeight>0</wp14:pctHeight>
-                </wp14:sizeRelV>
-              </wp:anchor>
-            </w:drawing>
-          </w:r>
         </w:p>
       </w:tc>
     </w:tr>
@@ -4766,7 +4589,7 @@
     </w:pPr>
     <w:r>
       <w:pict w14:anchorId="305024BD">
-        <v:rect id="_x0000_i1029" style="width:510.3pt;height:3pt" o:hralign="center" o:hrstd="t" o:hrnoshade="t" o:hr="t" fillcolor="gray" stroked="f"/>
+        <v:rect id="_x0000_i1033" style="width:510.3pt;height:3pt" o:hralign="center" o:hrstd="t" o:hrnoshade="t" o:hr="t" fillcolor="gray" stroked="f"/>
       </w:pict>
     </w:r>
   </w:p>
@@ -4778,7 +4601,7 @@
 </w:hdr>
 </file>
 
-<file path=word/header2.xml><?xml version="1.0" encoding="utf-8"?>
+<file path=word/header3.xml><?xml version="1.0" encoding="utf-8"?>
 <w:hdr xmlns:wpc="http://schemas.microsoft.com/office/word/2010/wordprocessingCanvas" xmlns:cx="http://schemas.microsoft.com/office/drawing/2014/chartex" xmlns:cx1="http://schemas.microsoft.com/office/drawing/2015/9/8/chartex" xmlns:cx2="http://schemas.microsoft.com/office/drawing/2015/10/21/chartex" xmlns:cx3="http://schemas.microsoft.com/office/drawing/2016/5/9/chartex" xmlns:cx4="http://schemas.microsoft.com/office/drawing/2016/5/10/chartex" xmlns:cx5="http://schemas.microsoft.com/office/drawing/2016/5/11/chartex" xmlns:cx6="http://schemas.microsoft.com/office/drawing/2016/5/12/chartex" xmlns:cx7="http://schemas.microsoft.com/office/drawing/2016/5/13/chartex" xmlns:cx8="http://schemas.microsoft.com/office/drawing/2016/5/14/chartex" xmlns:mc="http://schemas.openxmlformats.org/markup-compatibility/2006" xmlns:aink="http://schemas.microsoft.com/office/drawing/2016/ink" xmlns:am3d="http://schemas.microsoft.com/office/drawing/2017/model3d" xmlns:o="urn:schemas-microsoft-com:office:office" xmlns:r="http://schemas.openxmlformats.org/officeDocument/2006/relationships" xmlns:m="http://schemas.openxmlformats.org/officeDocument/2006/math" xmlns:v="urn:schemas-microsoft-com:vml" xmlns:wp14="http://schemas.microsoft.com/office/word/2010/wordprocessingDrawing" xmlns:wp="http://schemas.openxmlformats.org/drawingml/2006/wordprocessingDrawing" xmlns:w10="urn:schemas-microsoft-com:office:word" xmlns:w="http://schemas.openxmlformats.org/wordprocessingml/2006/main" xmlns:w14="http://schemas.microsoft.com/office/word/2010/wordml" xmlns:w15="http://schemas.microsoft.com/office/word/2012/wordml" xmlns:w16cid="http://schemas.microsoft.com/office/word/2016/wordml/cid" xmlns:w16se="http://schemas.microsoft.com/office/word/2015/wordml/symex" xmlns:wpg="http://schemas.microsoft.com/office/word/2010/wordprocessingGroup" xmlns:wpi="http://schemas.microsoft.com/office/word/2010/wordprocessingInk" xmlns:wne="http://schemas.microsoft.com/office/word/2006/wordml" xmlns:wps="http://schemas.microsoft.com/office/word/2010/wordprocessingShape" mc:Ignorable="w14 w15 w16se w16cid wp14">
   <w:p>
     <w:pPr>
@@ -4789,136 +4612,7 @@
         <w:noProof/>
         <w:lang w:eastAsia="en-GB"/>
       </w:rPr>
-      <w:drawing>
-        <wp:anchor distT="0" distB="0" distL="114300" distR="114300" simplePos="0" relativeHeight="251672576" behindDoc="1" locked="1" layoutInCell="1" allowOverlap="1" wp14:anchorId="5AE0E004" wp14:editId="281FA376">
-          <wp:simplePos x="0" y="0"/>
-          <wp:positionH relativeFrom="margin">
-            <wp:posOffset>4587240</wp:posOffset>
-          </wp:positionH>
-          <wp:positionV relativeFrom="page">
-            <wp:posOffset>464185</wp:posOffset>
-          </wp:positionV>
-          <wp:extent cx="1475740" cy="262255"/>
-          <wp:effectExtent l="0" t="0" r="0" b="4445"/>
-          <wp:wrapNone/>
-          <wp:docPr id="1" name="Picture 1"/>
-          <wp:cNvGraphicFramePr>
-            <a:graphicFrameLocks xmlns:a="http://schemas.openxmlformats.org/drawingml/2006/main" noChangeAspect="1"/>
-          </wp:cNvGraphicFramePr>
-          <a:graphic xmlns:a="http://schemas.openxmlformats.org/drawingml/2006/main">
-            <a:graphicData uri="http://schemas.openxmlformats.org/drawingml/2006/picture">
-              <pic:pic xmlns:pic="http://schemas.openxmlformats.org/drawingml/2006/picture">
-                <pic:nvPicPr>
-                  <pic:cNvPr id="0" name="Picture 1"/>
-                  <pic:cNvPicPr>
-                    <a:picLocks noChangeAspect="1" noChangeArrowheads="1"/>
-                  </pic:cNvPicPr>
-                </pic:nvPicPr>
-                <pic:blipFill>
-                  <a:blip r:embed="rId1" cstate="print">
-                    <a:extLst>
-                      <a:ext uri="{28A0092B-C50C-407E-A947-70E740481C1C}">
-                        <a14:useLocalDpi xmlns:a14="http://schemas.microsoft.com/office/drawing/2010/main" val="0"/>
-                      </a:ext>
-                    </a:extLst>
-                  </a:blip>
-                  <a:srcRect/>
-                  <a:stretch>
-                    <a:fillRect/>
-                  </a:stretch>
-                </pic:blipFill>
-                <pic:spPr bwMode="auto">
-                  <a:xfrm>
-                    <a:off x="0" y="0"/>
-                    <a:ext cx="1475740" cy="262255"/>
-                  </a:xfrm>
-                  <a:prstGeom prst="rect">
-                    <a:avLst/>
-                  </a:prstGeom>
-                  <a:noFill/>
-                  <a:ln>
-                    <a:noFill/>
-                  </a:ln>
-                </pic:spPr>
-              </pic:pic>
-            </a:graphicData>
-          </a:graphic>
-          <wp14:sizeRelH relativeFrom="page">
-            <wp14:pctWidth>0</wp14:pctWidth>
-          </wp14:sizeRelH>
-          <wp14:sizeRelV relativeFrom="page">
-            <wp14:pctHeight>0</wp14:pctHeight>
-          </wp14:sizeRelV>
-        </wp:anchor>
-      </w:drawing>
-    </w:r>
-    <w:r>
-      <w:rPr>
-        <w:noProof/>
-        <w:lang w:eastAsia="en-GB"/>
-      </w:rPr>
-      <w:drawing>
-        <wp:anchor distT="0" distB="0" distL="114300" distR="114300" simplePos="0" relativeHeight="251670528" behindDoc="1" locked="1" layoutInCell="1" allowOverlap="1" wp14:anchorId="6AB6FB75" wp14:editId="08D9B922">
-          <wp:simplePos x="0" y="0"/>
-          <wp:positionH relativeFrom="margin">
-            <wp:posOffset>0</wp:posOffset>
-          </wp:positionH>
-          <wp:positionV relativeFrom="margin">
-            <wp:posOffset>-465455</wp:posOffset>
-          </wp:positionV>
-          <wp:extent cx="1486535" cy="676275"/>
-          <wp:effectExtent l="0" t="0" r="0" b="9525"/>
-          <wp:wrapNone/>
-          <wp:docPr id="3" name="Picture 3"/>
-          <wp:cNvGraphicFramePr>
-            <a:graphicFrameLocks xmlns:a="http://schemas.openxmlformats.org/drawingml/2006/main" noChangeAspect="1"/>
-          </wp:cNvGraphicFramePr>
-          <a:graphic xmlns:a="http://schemas.openxmlformats.org/drawingml/2006/main">
-            <a:graphicData uri="http://schemas.openxmlformats.org/drawingml/2006/picture">
-              <pic:pic xmlns:pic="http://schemas.openxmlformats.org/drawingml/2006/picture">
-                <pic:nvPicPr>
-                  <pic:cNvPr id="0" name="Picture 1"/>
-                  <pic:cNvPicPr>
-                    <a:picLocks noChangeAspect="1" noChangeArrowheads="1"/>
-                  </pic:cNvPicPr>
-                </pic:nvPicPr>
-                <pic:blipFill>
-                  <a:blip r:embed="rId2" cstate="print">
-                    <a:extLst>
-                      <a:ext uri="{28A0092B-C50C-407E-A947-70E740481C1C}">
-                        <a14:useLocalDpi xmlns:a14="http://schemas.microsoft.com/office/drawing/2010/main" val="0"/>
-                      </a:ext>
-                    </a:extLst>
-                  </a:blip>
-                  <a:srcRect/>
-                  <a:stretch>
-                    <a:fillRect/>
-                  </a:stretch>
-                </pic:blipFill>
-                <pic:spPr bwMode="auto">
-                  <a:xfrm>
-                    <a:off x="0" y="0"/>
-                    <a:ext cx="1486535" cy="676275"/>
-                  </a:xfrm>
-                  <a:prstGeom prst="rect">
-                    <a:avLst/>
-                  </a:prstGeom>
-                  <a:noFill/>
-                  <a:ln>
-                    <a:noFill/>
-                  </a:ln>
-                </pic:spPr>
-              </pic:pic>
-            </a:graphicData>
-          </a:graphic>
-          <wp14:sizeRelH relativeFrom="page">
-            <wp14:pctWidth>0</wp14:pctWidth>
-          </wp14:sizeRelH>
-          <wp14:sizeRelV relativeFrom="page">
-            <wp14:pctHeight>0</wp14:pctHeight>
-          </wp14:sizeRelV>
-        </wp:anchor>
-      </w:drawing>
+      <w:t>Johnson Matthey – Internal Design Document</w:t>
     </w:r>
   </w:p>
 </w:hdr>
@@ -4947,22 +4641,22 @@
         <v:path o:extrusionok="f" gradientshapeok="t" o:connecttype="rect"/>
         <o:lock v:ext="edit" aspectratio="t"/>
       </v:shapetype>
-      <v:shape id="_x0000_i1026" type="#_x0000_t75" style="width:3in;height:3in" o:bullet="t"/>
+      <v:shape id="_x0000_i1034" type="#_x0000_t75" style="width:3in;height:3in" o:bullet="t"/>
     </w:pict>
   </w:numPicBullet>
   <w:numPicBullet w:numPicBulletId="1">
     <w:pict>
-      <v:shape id="_x0000_i1027" type="#_x0000_t75" style="width:3in;height:3in" o:bullet="t"/>
+      <v:shape id="_x0000_i1035" type="#_x0000_t75" style="width:3in;height:3in" o:bullet="t"/>
     </w:pict>
   </w:numPicBullet>
   <w:numPicBullet w:numPicBulletId="2">
     <w:pict>
-      <v:shape id="_x0000_i1028" type="#_x0000_t75" style="width:3in;height:3in" o:bullet="t"/>
+      <v:shape id="_x0000_i1036" type="#_x0000_t75" style="width:3in;height:3in" o:bullet="t"/>
     </w:pict>
   </w:numPicBullet>
   <w:numPicBullet w:numPicBulletId="3">
     <w:pict>
-      <v:shape id="_x0000_i1029" type="#_x0000_t75" style="width:3in;height:3in" o:bullet="t"/>
+      <v:shape id="_x0000_i1037" type="#_x0000_t75" style="width:3in;height:3in" o:bullet="t"/>
     </w:pict>
   </w:numPicBullet>
   <w:abstractNum w:abstractNumId="0" w15:restartNumberingAfterBreak="0">
@@ -10759,21 +10453,6 @@
 </file>
 
 <file path=customXml/item1.xml><?xml version="1.0" encoding="utf-8"?>
-<p:properties xmlns:p="http://schemas.microsoft.com/office/2006/metadata/properties" xmlns:xsi="http://www.w3.org/2001/XMLSchema-instance" xmlns:pc="http://schemas.microsoft.com/office/infopath/2007/PartnerControls">
-  <documentManagement/>
-</p:properties>
-</file>
-
-<file path=customXml/item2.xml><?xml version="1.0" encoding="utf-8"?>
-<?mso-contentType ?>
-<FormTemplates xmlns="http://schemas.microsoft.com/sharepoint/v3/contenttype/forms">
-  <Display>DocumentLibraryForm</Display>
-  <Edit>DocumentLibraryForm</Edit>
-  <New>DocumentLibraryForm</New>
-</FormTemplates>
-</file>
-
-<file path=customXml/item3.xml><?xml version="1.0" encoding="utf-8"?>
 <ct:contentTypeSchema xmlns:ct="http://schemas.microsoft.com/office/2006/metadata/contentType" xmlns:ma="http://schemas.microsoft.com/office/2006/metadata/properties/metaAttributes" ct:_="" ma:_="" ma:contentTypeName="Document" ma:contentTypeID="0x010100141B16A1D659A840BD7599626FA8BDD9" ma:contentTypeVersion="13" ma:contentTypeDescription="Create a new document." ma:contentTypeScope="" ma:versionID="3f78619ed92fb10989c19dfff77eb18f">
   <xsd:schema xmlns:xsd="http://www.w3.org/2001/XMLSchema" xmlns:xs="http://www.w3.org/2001/XMLSchema" xmlns:p="http://schemas.microsoft.com/office/2006/metadata/properties" xmlns:ns3="5270c5ea-b260-4062-9b6b-f037b4a84bc5" xmlns:ns4="f50ab66c-48c6-4c87-bfc1-52fad654290e" targetNamespace="http://schemas.microsoft.com/office/2006/metadata/properties" ma:root="true" ma:fieldsID="eafc79936d7773b3679f5bb8ebe5241a" ns3:_="" ns4:_="">
     <xsd:import namespace="5270c5ea-b260-4062-9b6b-f037b4a84bc5"/>
@@ -10996,36 +10675,26 @@
 </ct:contentTypeSchema>
 </file>
 
+<file path=customXml/item2.xml><?xml version="1.0" encoding="utf-8"?>
+<?mso-contentType ?>
+<FormTemplates xmlns="http://schemas.microsoft.com/sharepoint/v3/contenttype/forms">
+  <Display>DocumentLibraryForm</Display>
+  <Edit>DocumentLibraryForm</Edit>
+  <New>DocumentLibraryForm</New>
+</FormTemplates>
+</file>
+
+<file path=customXml/item3.xml><?xml version="1.0" encoding="utf-8"?>
+<p:properties xmlns:p="http://schemas.microsoft.com/office/2006/metadata/properties" xmlns:xsi="http://www.w3.org/2001/XMLSchema-instance" xmlns:pc="http://schemas.microsoft.com/office/infopath/2007/PartnerControls">
+  <documentManagement/>
+</p:properties>
+</file>
+
 <file path=customXml/item4.xml><?xml version="1.0" encoding="utf-8"?>
 <b:Sources xmlns:b="http://schemas.openxmlformats.org/officeDocument/2006/bibliography" xmlns="http://schemas.openxmlformats.org/officeDocument/2006/bibliography" SelectedStyle="\APASixthEditionOfficeOnline.xsl" StyleName="APA" Version="6"/>
 </file>
 
 <file path=customXml/itemProps1.xml><?xml version="1.0" encoding="utf-8"?>
-<ds:datastoreItem xmlns:ds="http://schemas.openxmlformats.org/officeDocument/2006/customXml" ds:itemID="{EAC7E92D-28D9-4839-9C97-781B3D9C7B90}">
-  <ds:schemaRefs>
-    <ds:schemaRef ds:uri="5270c5ea-b260-4062-9b6b-f037b4a84bc5"/>
-    <ds:schemaRef ds:uri="http://purl.org/dc/terms/"/>
-    <ds:schemaRef ds:uri="http://schemas.openxmlformats.org/package/2006/metadata/core-properties"/>
-    <ds:schemaRef ds:uri="http://schemas.microsoft.com/office/2006/documentManagement/types"/>
-    <ds:schemaRef ds:uri="http://schemas.microsoft.com/office/infopath/2007/PartnerControls"/>
-    <ds:schemaRef ds:uri="f50ab66c-48c6-4c87-bfc1-52fad654290e"/>
-    <ds:schemaRef ds:uri="http://purl.org/dc/elements/1.1/"/>
-    <ds:schemaRef ds:uri="http://schemas.microsoft.com/office/2006/metadata/properties"/>
-    <ds:schemaRef ds:uri="http://www.w3.org/XML/1998/namespace"/>
-    <ds:schemaRef ds:uri="http://purl.org/dc/dcmitype/"/>
-  </ds:schemaRefs>
-</ds:datastoreItem>
-</file>
-
-<file path=customXml/itemProps2.xml><?xml version="1.0" encoding="utf-8"?>
-<ds:datastoreItem xmlns:ds="http://schemas.openxmlformats.org/officeDocument/2006/customXml" ds:itemID="{973AAB48-BBFE-42F7-8ACD-3CD2E1616E50}">
-  <ds:schemaRefs>
-    <ds:schemaRef ds:uri="http://schemas.microsoft.com/sharepoint/v3/contenttype/forms"/>
-  </ds:schemaRefs>
-</ds:datastoreItem>
-</file>
-
-<file path=customXml/itemProps3.xml><?xml version="1.0" encoding="utf-8"?>
 <ds:datastoreItem xmlns:ds="http://schemas.openxmlformats.org/officeDocument/2006/customXml" ds:itemID="{4740C463-FE99-4B2F-A0C3-F9BF3F640F8D}">
   <ds:schemaRefs>
     <ds:schemaRef ds:uri="http://schemas.microsoft.com/office/2006/metadata/contentType"/>
@@ -11044,8 +10713,25 @@
 </ds:datastoreItem>
 </file>
 
+<file path=customXml/itemProps2.xml><?xml version="1.0" encoding="utf-8"?>
+<ds:datastoreItem xmlns:ds="http://schemas.openxmlformats.org/officeDocument/2006/customXml" ds:itemID="{973AAB48-BBFE-42F7-8ACD-3CD2E1616E50}">
+  <ds:schemaRefs>
+    <ds:schemaRef ds:uri="http://schemas.microsoft.com/sharepoint/v3/contenttype/forms"/>
+  </ds:schemaRefs>
+</ds:datastoreItem>
+</file>
+
+<file path=customXml/itemProps3.xml><?xml version="1.0" encoding="utf-8"?>
+<ds:datastoreItem xmlns:ds="http://schemas.openxmlformats.org/officeDocument/2006/customXml" ds:itemID="{EAC7E92D-28D9-4839-9C97-781B3D9C7B90}">
+  <ds:schemaRefs>
+    <ds:schemaRef ds:uri="http://schemas.microsoft.com/office/2006/metadata/properties"/>
+    <ds:schemaRef ds:uri="http://schemas.microsoft.com/office/infopath/2007/PartnerControls"/>
+  </ds:schemaRefs>
+</ds:datastoreItem>
+</file>
+
 <file path=customXml/itemProps4.xml><?xml version="1.0" encoding="utf-8"?>
-<ds:datastoreItem xmlns:ds="http://schemas.openxmlformats.org/officeDocument/2006/customXml" ds:itemID="{D86185D3-A678-430F-B4C6-1E4F61FABE00}">
+<ds:datastoreItem xmlns:ds="http://schemas.openxmlformats.org/officeDocument/2006/customXml" ds:itemID="{CFF0B656-21FE-43D1-B94D-1062A791D057}">
   <ds:schemaRefs>
     <ds:schemaRef ds:uri="http://schemas.openxmlformats.org/officeDocument/2006/bibliography"/>
   </ds:schemaRefs>

</xml_diff>